<commit_message>
Actualización 06/08/2021 MiPortal2, Reportería, Usuarios2, EditarCuenta
</commit_message>
<xml_diff>
--- a/Evidencia/DEC_1254.docx
+++ b/Evidencia/DEC_1254.docx
@@ -37,12 +37,12 @@
         <w:drawing>
           <wp:inline distT="0" distR="0" distB="0" distL="0">
             <wp:extent cx="5080000" cy="5080000"/>
-            <wp:docPr id="0" name="Drawing 0" descr="C:\Users\Verity-Usuario\eclipse-workspace\AceptaDec5\screenshots\DEC_1254-Captura-Login_por_Identidad_Digital112910.jpg"/>
-            <a:graphic xmlns:a="http://schemas.openxmlformats.org/drawingml/2006/main">
-              <a:graphicData uri="http://schemas.openxmlformats.org/drawingml/2006/picture">
-                <pic:pic xmlns:pic="http://schemas.openxmlformats.org/drawingml/2006/picture">
-                  <pic:nvPicPr>
-                    <pic:cNvPr id="0" name="Picture 0" descr="C:\Users\Verity-Usuario\eclipse-workspace\AceptaDec5\screenshots\DEC_1254-Captura-Login_por_Identidad_Digital112910.jpg"/>
+            <wp:docPr id="0" name="Drawing 0" descr="C:\Users\Verity-Usuario\eclipse-workspace\AceptaDec5\screenshots\DEC_1254-Captura-Login_por_Identidad_Digital122525.jpg"/>
+            <a:graphic xmlns:a="http://schemas.openxmlformats.org/drawingml/2006/main">
+              <a:graphicData uri="http://schemas.openxmlformats.org/drawingml/2006/picture">
+                <pic:pic xmlns:pic="http://schemas.openxmlformats.org/drawingml/2006/picture">
+                  <pic:nvPicPr>
+                    <pic:cNvPr id="0" name="Picture 0" descr="C:\Users\Verity-Usuario\eclipse-workspace\AceptaDec5\screenshots\DEC_1254-Captura-Login_por_Identidad_Digital122525.jpg"/>
                     <pic:cNvPicPr>
                       <a:picLocks noChangeAspect="true"/>
                     </pic:cNvPicPr>
@@ -92,12 +92,12 @@
         <w:drawing>
           <wp:inline distT="0" distR="0" distB="0" distL="0">
             <wp:extent cx="5080000" cy="5080000"/>
-            <wp:docPr id="1" name="Drawing 1" descr="C:\Users\Verity-Usuario\eclipse-workspace\AceptaDec5\screenshots\DEC_1254-Captura-Click_al_botón_Autorizar112918.jpg"/>
-            <a:graphic xmlns:a="http://schemas.openxmlformats.org/drawingml/2006/main">
-              <a:graphicData uri="http://schemas.openxmlformats.org/drawingml/2006/picture">
-                <pic:pic xmlns:pic="http://schemas.openxmlformats.org/drawingml/2006/picture">
-                  <pic:nvPicPr>
-                    <pic:cNvPr id="0" name="Picture 1" descr="C:\Users\Verity-Usuario\eclipse-workspace\AceptaDec5\screenshots\DEC_1254-Captura-Click_al_botón_Autorizar112918.jpg"/>
+            <wp:docPr id="1" name="Drawing 1" descr="C:\Users\Verity-Usuario\eclipse-workspace\AceptaDec5\screenshots\DEC_1254-Captura-Click_al_botón_Autorizar122531.jpg"/>
+            <a:graphic xmlns:a="http://schemas.openxmlformats.org/drawingml/2006/main">
+              <a:graphicData uri="http://schemas.openxmlformats.org/drawingml/2006/picture">
+                <pic:pic xmlns:pic="http://schemas.openxmlformats.org/drawingml/2006/picture">
+                  <pic:nvPicPr>
+                    <pic:cNvPr id="0" name="Picture 1" descr="C:\Users\Verity-Usuario\eclipse-workspace\AceptaDec5\screenshots\DEC_1254-Captura-Click_al_botón_Autorizar122531.jpg"/>
                     <pic:cNvPicPr>
                       <a:picLocks noChangeAspect="true"/>
                     </pic:cNvPicPr>
@@ -147,12 +147,12 @@
         <w:drawing>
           <wp:inline distT="0" distR="0" distB="0" distL="0">
             <wp:extent cx="5080000" cy="5080000"/>
-            <wp:docPr id="2" name="Drawing 2" descr="C:\Users\Verity-Usuario\eclipse-workspace\AceptaDec5\screenshots\DEC_1254-Captura-Click_en_Cubo112928.jpg"/>
-            <a:graphic xmlns:a="http://schemas.openxmlformats.org/drawingml/2006/main">
-              <a:graphicData uri="http://schemas.openxmlformats.org/drawingml/2006/picture">
-                <pic:pic xmlns:pic="http://schemas.openxmlformats.org/drawingml/2006/picture">
-                  <pic:nvPicPr>
-                    <pic:cNvPr id="0" name="Picture 2" descr="C:\Users\Verity-Usuario\eclipse-workspace\AceptaDec5\screenshots\DEC_1254-Captura-Click_en_Cubo112928.jpg"/>
+            <wp:docPr id="2" name="Drawing 2" descr="C:\Users\Verity-Usuario\eclipse-workspace\AceptaDec5\screenshots\DEC_1254-Captura-Click_en_Cubo122540.jpg"/>
+            <a:graphic xmlns:a="http://schemas.openxmlformats.org/drawingml/2006/main">
+              <a:graphicData uri="http://schemas.openxmlformats.org/drawingml/2006/picture">
+                <pic:pic xmlns:pic="http://schemas.openxmlformats.org/drawingml/2006/picture">
+                  <pic:nvPicPr>
+                    <pic:cNvPr id="0" name="Picture 2" descr="C:\Users\Verity-Usuario\eclipse-workspace\AceptaDec5\screenshots\DEC_1254-Captura-Click_en_Cubo122540.jpg"/>
                     <pic:cNvPicPr>
                       <a:picLocks noChangeAspect="true"/>
                     </pic:cNvPicPr>
@@ -202,12 +202,12 @@
         <w:drawing>
           <wp:inline distT="0" distR="0" distB="0" distL="0">
             <wp:extent cx="5080000" cy="5080000"/>
-            <wp:docPr id="3" name="Drawing 3" descr="C:\Users\Verity-Usuario\eclipse-workspace\AceptaDec5\screenshots\DEC_1254-Captura-Seleccionar_opción_en_Cubo112932.jpg"/>
-            <a:graphic xmlns:a="http://schemas.openxmlformats.org/drawingml/2006/main">
-              <a:graphicData uri="http://schemas.openxmlformats.org/drawingml/2006/picture">
-                <pic:pic xmlns:pic="http://schemas.openxmlformats.org/drawingml/2006/picture">
-                  <pic:nvPicPr>
-                    <pic:cNvPr id="0" name="Picture 3" descr="C:\Users\Verity-Usuario\eclipse-workspace\AceptaDec5\screenshots\DEC_1254-Captura-Seleccionar_opción_en_Cubo112932.jpg"/>
+            <wp:docPr id="3" name="Drawing 3" descr="C:\Users\Verity-Usuario\eclipse-workspace\AceptaDec5\screenshots\DEC_1254-Captura-Seleccionar_opción_en_Cubo122545.jpg"/>
+            <a:graphic xmlns:a="http://schemas.openxmlformats.org/drawingml/2006/main">
+              <a:graphicData uri="http://schemas.openxmlformats.org/drawingml/2006/picture">
+                <pic:pic xmlns:pic="http://schemas.openxmlformats.org/drawingml/2006/picture">
+                  <pic:nvPicPr>
+                    <pic:cNvPr id="0" name="Picture 3" descr="C:\Users\Verity-Usuario\eclipse-workspace\AceptaDec5\screenshots\DEC_1254-Captura-Seleccionar_opción_en_Cubo122545.jpg"/>
                     <pic:cNvPicPr>
                       <a:picLocks noChangeAspect="true"/>
                     </pic:cNvPicPr>
@@ -257,12 +257,12 @@
         <w:drawing>
           <wp:inline distT="0" distR="0" distB="0" distL="0">
             <wp:extent cx="5080000" cy="5080000"/>
-            <wp:docPr id="4" name="Drawing 4" descr="C:\Users\Verity-Usuario\eclipse-workspace\AceptaDec5\screenshots\DEC_1254-Captura-Seleccion_Reporte112942.jpg"/>
-            <a:graphic xmlns:a="http://schemas.openxmlformats.org/drawingml/2006/main">
-              <a:graphicData uri="http://schemas.openxmlformats.org/drawingml/2006/picture">
-                <pic:pic xmlns:pic="http://schemas.openxmlformats.org/drawingml/2006/picture">
-                  <pic:nvPicPr>
-                    <pic:cNvPr id="0" name="Picture 4" descr="C:\Users\Verity-Usuario\eclipse-workspace\AceptaDec5\screenshots\DEC_1254-Captura-Seleccion_Reporte112942.jpg"/>
+            <wp:docPr id="4" name="Drawing 4" descr="C:\Users\Verity-Usuario\eclipse-workspace\AceptaDec5\screenshots\DEC_1254-Captura-Seleccion_Reporte122559.jpg"/>
+            <a:graphic xmlns:a="http://schemas.openxmlformats.org/drawingml/2006/main">
+              <a:graphicData uri="http://schemas.openxmlformats.org/drawingml/2006/picture">
+                <pic:pic xmlns:pic="http://schemas.openxmlformats.org/drawingml/2006/picture">
+                  <pic:nvPicPr>
+                    <pic:cNvPr id="0" name="Picture 4" descr="C:\Users\Verity-Usuario\eclipse-workspace\AceptaDec5\screenshots\DEC_1254-Captura-Seleccion_Reporte122559.jpg"/>
                     <pic:cNvPicPr>
                       <a:picLocks noChangeAspect="true"/>
                     </pic:cNvPicPr>
@@ -312,12 +312,12 @@
         <w:drawing>
           <wp:inline distT="0" distR="0" distB="0" distL="0">
             <wp:extent cx="5080000" cy="5080000"/>
-            <wp:docPr id="5" name="Drawing 5" descr="C:\Users\Verity-Usuario\eclipse-workspace\AceptaDec5\screenshots\DEC_1254-Captura-Ingreso_Fecha_Desde112949.jpg"/>
-            <a:graphic xmlns:a="http://schemas.openxmlformats.org/drawingml/2006/main">
-              <a:graphicData uri="http://schemas.openxmlformats.org/drawingml/2006/picture">
-                <pic:pic xmlns:pic="http://schemas.openxmlformats.org/drawingml/2006/picture">
-                  <pic:nvPicPr>
-                    <pic:cNvPr id="0" name="Picture 5" descr="C:\Users\Verity-Usuario\eclipse-workspace\AceptaDec5\screenshots\DEC_1254-Captura-Ingreso_Fecha_Desde112949.jpg"/>
+            <wp:docPr id="5" name="Drawing 5" descr="C:\Users\Verity-Usuario\eclipse-workspace\AceptaDec5\screenshots\DEC_1254-Captura-Ingreso_Fecha_Desde12266.jpg"/>
+            <a:graphic xmlns:a="http://schemas.openxmlformats.org/drawingml/2006/main">
+              <a:graphicData uri="http://schemas.openxmlformats.org/drawingml/2006/picture">
+                <pic:pic xmlns:pic="http://schemas.openxmlformats.org/drawingml/2006/picture">
+                  <pic:nvPicPr>
+                    <pic:cNvPr id="0" name="Picture 5" descr="C:\Users\Verity-Usuario\eclipse-workspace\AceptaDec5\screenshots\DEC_1254-Captura-Ingreso_Fecha_Desde12266.jpg"/>
                     <pic:cNvPicPr>
                       <a:picLocks noChangeAspect="true"/>
                     </pic:cNvPicPr>
@@ -367,12 +367,12 @@
         <w:drawing>
           <wp:inline distT="0" distR="0" distB="0" distL="0">
             <wp:extent cx="5080000" cy="5080000"/>
-            <wp:docPr id="6" name="Drawing 6" descr="C:\Users\Verity-Usuario\eclipse-workspace\AceptaDec5\screenshots\DEC_1254-Captura-click_Boton_Buscar112953.jpg"/>
-            <a:graphic xmlns:a="http://schemas.openxmlformats.org/drawingml/2006/main">
-              <a:graphicData uri="http://schemas.openxmlformats.org/drawingml/2006/picture">
-                <pic:pic xmlns:pic="http://schemas.openxmlformats.org/drawingml/2006/picture">
-                  <pic:nvPicPr>
-                    <pic:cNvPr id="0" name="Picture 6" descr="C:\Users\Verity-Usuario\eclipse-workspace\AceptaDec5\screenshots\DEC_1254-Captura-click_Boton_Buscar112953.jpg"/>
+            <wp:docPr id="6" name="Drawing 6" descr="C:\Users\Verity-Usuario\eclipse-workspace\AceptaDec5\screenshots\DEC_1254-Captura-click_Boton_Buscar122610.jpg"/>
+            <a:graphic xmlns:a="http://schemas.openxmlformats.org/drawingml/2006/main">
+              <a:graphicData uri="http://schemas.openxmlformats.org/drawingml/2006/picture">
+                <pic:pic xmlns:pic="http://schemas.openxmlformats.org/drawingml/2006/picture">
+                  <pic:nvPicPr>
+                    <pic:cNvPr id="0" name="Picture 6" descr="C:\Users\Verity-Usuario\eclipse-workspace\AceptaDec5\screenshots\DEC_1254-Captura-click_Boton_Buscar122610.jpg"/>
                     <pic:cNvPicPr>
                       <a:picLocks noChangeAspect="true"/>
                     </pic:cNvPicPr>
@@ -408,26 +408,26 @@
           <w:b w:val="off"/>
           <w:sz w:val="28"/>
         </w:rPr>
-        <w:t>Caso NOK</w:t>
-      </w:r>
-    </w:p>
-    <w:p/>
-    <w:p>
-      <w:pPr>
-        <w:jc w:val="center"/>
-      </w:pPr>
-      <w:r/>
-      <w:r>
-        <w:br/>
-        <w:drawing>
-          <wp:inline distT="0" distR="0" distB="0" distL="0">
-            <wp:extent cx="5080000" cy="5080000"/>
-            <wp:docPr id="7" name="Drawing 7" descr="C:\Users\Verity-Usuario\eclipse-workspace\AceptaDec5\screenshots\DEC_1254-Captura-Caso_NOK11301.jpg"/>
-            <a:graphic xmlns:a="http://schemas.openxmlformats.org/drawingml/2006/main">
-              <a:graphicData uri="http://schemas.openxmlformats.org/drawingml/2006/picture">
-                <pic:pic xmlns:pic="http://schemas.openxmlformats.org/drawingml/2006/picture">
-                  <pic:nvPicPr>
-                    <pic:cNvPr id="0" name="Picture 7" descr="C:\Users\Verity-Usuario\eclipse-workspace\AceptaDec5\screenshots\DEC_1254-Captura-Caso_NOK11301.jpg"/>
+        <w:t>Caso OK</w:t>
+      </w:r>
+    </w:p>
+    <w:p/>
+    <w:p>
+      <w:pPr>
+        <w:jc w:val="center"/>
+      </w:pPr>
+      <w:r/>
+      <w:r>
+        <w:br/>
+        <w:drawing>
+          <wp:inline distT="0" distR="0" distB="0" distL="0">
+            <wp:extent cx="5080000" cy="5080000"/>
+            <wp:docPr id="7" name="Drawing 7" descr="C:\Users\Verity-Usuario\eclipse-workspace\AceptaDec5\screenshots\DEC_1254-Captura-Caso_OK122618.jpg"/>
+            <a:graphic xmlns:a="http://schemas.openxmlformats.org/drawingml/2006/main">
+              <a:graphicData uri="http://schemas.openxmlformats.org/drawingml/2006/picture">
+                <pic:pic xmlns:pic="http://schemas.openxmlformats.org/drawingml/2006/picture">
+                  <pic:nvPicPr>
+                    <pic:cNvPr id="0" name="Picture 7" descr="C:\Users\Verity-Usuario\eclipse-workspace\AceptaDec5\screenshots\DEC_1254-Captura-Caso_OK122618.jpg"/>
                     <pic:cNvPicPr>
                       <a:picLocks noChangeAspect="true"/>
                     </pic:cNvPicPr>

</xml_diff>

<commit_message>
Actualización 20/08/2021 MiPortal2  Tipo Documento
</commit_message>
<xml_diff>
--- a/Evidencia/DEC_1254.docx
+++ b/Evidencia/DEC_1254.docx
@@ -37,12 +37,12 @@
         <w:drawing>
           <wp:inline distT="0" distR="0" distB="0" distL="0">
             <wp:extent cx="5080000" cy="5080000"/>
-            <wp:docPr id="0" name="Drawing 0" descr="C:\Users\Verity-Usuario\eclipse-workspace\AceptaDec5\screenshots\DEC_1254-Captura-Login_por_Identidad_Digital122525.jpg"/>
-            <a:graphic xmlns:a="http://schemas.openxmlformats.org/drawingml/2006/main">
-              <a:graphicData uri="http://schemas.openxmlformats.org/drawingml/2006/picture">
-                <pic:pic xmlns:pic="http://schemas.openxmlformats.org/drawingml/2006/picture">
-                  <pic:nvPicPr>
-                    <pic:cNvPr id="0" name="Picture 0" descr="C:\Users\Verity-Usuario\eclipse-workspace\AceptaDec5\screenshots\DEC_1254-Captura-Login_por_Identidad_Digital122525.jpg"/>
+            <wp:docPr id="0" name="Drawing 0" descr="C:\Users\Verity-Usuario\eclipse-workspace\AceptaDec5\screenshots\DEC_1254-Captura-Login_por_Identidad_Digital184928.jpg"/>
+            <a:graphic xmlns:a="http://schemas.openxmlformats.org/drawingml/2006/main">
+              <a:graphicData uri="http://schemas.openxmlformats.org/drawingml/2006/picture">
+                <pic:pic xmlns:pic="http://schemas.openxmlformats.org/drawingml/2006/picture">
+                  <pic:nvPicPr>
+                    <pic:cNvPr id="0" name="Picture 0" descr="C:\Users\Verity-Usuario\eclipse-workspace\AceptaDec5\screenshots\DEC_1254-Captura-Login_por_Identidad_Digital184928.jpg"/>
                     <pic:cNvPicPr>
                       <a:picLocks noChangeAspect="true"/>
                     </pic:cNvPicPr>
@@ -92,12 +92,12 @@
         <w:drawing>
           <wp:inline distT="0" distR="0" distB="0" distL="0">
             <wp:extent cx="5080000" cy="5080000"/>
-            <wp:docPr id="1" name="Drawing 1" descr="C:\Users\Verity-Usuario\eclipse-workspace\AceptaDec5\screenshots\DEC_1254-Captura-Click_al_botón_Autorizar122531.jpg"/>
-            <a:graphic xmlns:a="http://schemas.openxmlformats.org/drawingml/2006/main">
-              <a:graphicData uri="http://schemas.openxmlformats.org/drawingml/2006/picture">
-                <pic:pic xmlns:pic="http://schemas.openxmlformats.org/drawingml/2006/picture">
-                  <pic:nvPicPr>
-                    <pic:cNvPr id="0" name="Picture 1" descr="C:\Users\Verity-Usuario\eclipse-workspace\AceptaDec5\screenshots\DEC_1254-Captura-Click_al_botón_Autorizar122531.jpg"/>
+            <wp:docPr id="1" name="Drawing 1" descr="C:\Users\Verity-Usuario\eclipse-workspace\AceptaDec5\screenshots\DEC_1254-Captura-Click_al_botón_Autorizar184935.jpg"/>
+            <a:graphic xmlns:a="http://schemas.openxmlformats.org/drawingml/2006/main">
+              <a:graphicData uri="http://schemas.openxmlformats.org/drawingml/2006/picture">
+                <pic:pic xmlns:pic="http://schemas.openxmlformats.org/drawingml/2006/picture">
+                  <pic:nvPicPr>
+                    <pic:cNvPr id="0" name="Picture 1" descr="C:\Users\Verity-Usuario\eclipse-workspace\AceptaDec5\screenshots\DEC_1254-Captura-Click_al_botón_Autorizar184935.jpg"/>
                     <pic:cNvPicPr>
                       <a:picLocks noChangeAspect="true"/>
                     </pic:cNvPicPr>
@@ -147,12 +147,12 @@
         <w:drawing>
           <wp:inline distT="0" distR="0" distB="0" distL="0">
             <wp:extent cx="5080000" cy="5080000"/>
-            <wp:docPr id="2" name="Drawing 2" descr="C:\Users\Verity-Usuario\eclipse-workspace\AceptaDec5\screenshots\DEC_1254-Captura-Click_en_Cubo122540.jpg"/>
-            <a:graphic xmlns:a="http://schemas.openxmlformats.org/drawingml/2006/main">
-              <a:graphicData uri="http://schemas.openxmlformats.org/drawingml/2006/picture">
-                <pic:pic xmlns:pic="http://schemas.openxmlformats.org/drawingml/2006/picture">
-                  <pic:nvPicPr>
-                    <pic:cNvPr id="0" name="Picture 2" descr="C:\Users\Verity-Usuario\eclipse-workspace\AceptaDec5\screenshots\DEC_1254-Captura-Click_en_Cubo122540.jpg"/>
+            <wp:docPr id="2" name="Drawing 2" descr="C:\Users\Verity-Usuario\eclipse-workspace\AceptaDec5\screenshots\DEC_1254-Captura-Click_en_Cubo184944.jpg"/>
+            <a:graphic xmlns:a="http://schemas.openxmlformats.org/drawingml/2006/main">
+              <a:graphicData uri="http://schemas.openxmlformats.org/drawingml/2006/picture">
+                <pic:pic xmlns:pic="http://schemas.openxmlformats.org/drawingml/2006/picture">
+                  <pic:nvPicPr>
+                    <pic:cNvPr id="0" name="Picture 2" descr="C:\Users\Verity-Usuario\eclipse-workspace\AceptaDec5\screenshots\DEC_1254-Captura-Click_en_Cubo184944.jpg"/>
                     <pic:cNvPicPr>
                       <a:picLocks noChangeAspect="true"/>
                     </pic:cNvPicPr>
@@ -202,12 +202,12 @@
         <w:drawing>
           <wp:inline distT="0" distR="0" distB="0" distL="0">
             <wp:extent cx="5080000" cy="5080000"/>
-            <wp:docPr id="3" name="Drawing 3" descr="C:\Users\Verity-Usuario\eclipse-workspace\AceptaDec5\screenshots\DEC_1254-Captura-Seleccionar_opción_en_Cubo122545.jpg"/>
-            <a:graphic xmlns:a="http://schemas.openxmlformats.org/drawingml/2006/main">
-              <a:graphicData uri="http://schemas.openxmlformats.org/drawingml/2006/picture">
-                <pic:pic xmlns:pic="http://schemas.openxmlformats.org/drawingml/2006/picture">
-                  <pic:nvPicPr>
-                    <pic:cNvPr id="0" name="Picture 3" descr="C:\Users\Verity-Usuario\eclipse-workspace\AceptaDec5\screenshots\DEC_1254-Captura-Seleccionar_opción_en_Cubo122545.jpg"/>
+            <wp:docPr id="3" name="Drawing 3" descr="C:\Users\Verity-Usuario\eclipse-workspace\AceptaDec5\screenshots\DEC_1254-Captura-Seleccionar_opción_en_Cubo184949.jpg"/>
+            <a:graphic xmlns:a="http://schemas.openxmlformats.org/drawingml/2006/main">
+              <a:graphicData uri="http://schemas.openxmlformats.org/drawingml/2006/picture">
+                <pic:pic xmlns:pic="http://schemas.openxmlformats.org/drawingml/2006/picture">
+                  <pic:nvPicPr>
+                    <pic:cNvPr id="0" name="Picture 3" descr="C:\Users\Verity-Usuario\eclipse-workspace\AceptaDec5\screenshots\DEC_1254-Captura-Seleccionar_opción_en_Cubo184949.jpg"/>
                     <pic:cNvPicPr>
                       <a:picLocks noChangeAspect="true"/>
                     </pic:cNvPicPr>
@@ -257,12 +257,12 @@
         <w:drawing>
           <wp:inline distT="0" distR="0" distB="0" distL="0">
             <wp:extent cx="5080000" cy="5080000"/>
-            <wp:docPr id="4" name="Drawing 4" descr="C:\Users\Verity-Usuario\eclipse-workspace\AceptaDec5\screenshots\DEC_1254-Captura-Seleccion_Reporte122559.jpg"/>
-            <a:graphic xmlns:a="http://schemas.openxmlformats.org/drawingml/2006/main">
-              <a:graphicData uri="http://schemas.openxmlformats.org/drawingml/2006/picture">
-                <pic:pic xmlns:pic="http://schemas.openxmlformats.org/drawingml/2006/picture">
-                  <pic:nvPicPr>
-                    <pic:cNvPr id="0" name="Picture 4" descr="C:\Users\Verity-Usuario\eclipse-workspace\AceptaDec5\screenshots\DEC_1254-Captura-Seleccion_Reporte122559.jpg"/>
+            <wp:docPr id="4" name="Drawing 4" descr="C:\Users\Verity-Usuario\eclipse-workspace\AceptaDec5\screenshots\DEC_1254-Captura-Seleccion_Reporte18504.jpg"/>
+            <a:graphic xmlns:a="http://schemas.openxmlformats.org/drawingml/2006/main">
+              <a:graphicData uri="http://schemas.openxmlformats.org/drawingml/2006/picture">
+                <pic:pic xmlns:pic="http://schemas.openxmlformats.org/drawingml/2006/picture">
+                  <pic:nvPicPr>
+                    <pic:cNvPr id="0" name="Picture 4" descr="C:\Users\Verity-Usuario\eclipse-workspace\AceptaDec5\screenshots\DEC_1254-Captura-Seleccion_Reporte18504.jpg"/>
                     <pic:cNvPicPr>
                       <a:picLocks noChangeAspect="true"/>
                     </pic:cNvPicPr>
@@ -312,12 +312,12 @@
         <w:drawing>
           <wp:inline distT="0" distR="0" distB="0" distL="0">
             <wp:extent cx="5080000" cy="5080000"/>
-            <wp:docPr id="5" name="Drawing 5" descr="C:\Users\Verity-Usuario\eclipse-workspace\AceptaDec5\screenshots\DEC_1254-Captura-Ingreso_Fecha_Desde12266.jpg"/>
-            <a:graphic xmlns:a="http://schemas.openxmlformats.org/drawingml/2006/main">
-              <a:graphicData uri="http://schemas.openxmlformats.org/drawingml/2006/picture">
-                <pic:pic xmlns:pic="http://schemas.openxmlformats.org/drawingml/2006/picture">
-                  <pic:nvPicPr>
-                    <pic:cNvPr id="0" name="Picture 5" descr="C:\Users\Verity-Usuario\eclipse-workspace\AceptaDec5\screenshots\DEC_1254-Captura-Ingreso_Fecha_Desde12266.jpg"/>
+            <wp:docPr id="5" name="Drawing 5" descr="C:\Users\Verity-Usuario\eclipse-workspace\AceptaDec5\screenshots\DEC_1254-Captura-Ingreso_Fecha_Desde185011.jpg"/>
+            <a:graphic xmlns:a="http://schemas.openxmlformats.org/drawingml/2006/main">
+              <a:graphicData uri="http://schemas.openxmlformats.org/drawingml/2006/picture">
+                <pic:pic xmlns:pic="http://schemas.openxmlformats.org/drawingml/2006/picture">
+                  <pic:nvPicPr>
+                    <pic:cNvPr id="0" name="Picture 5" descr="C:\Users\Verity-Usuario\eclipse-workspace\AceptaDec5\screenshots\DEC_1254-Captura-Ingreso_Fecha_Desde185011.jpg"/>
                     <pic:cNvPicPr>
                       <a:picLocks noChangeAspect="true"/>
                     </pic:cNvPicPr>
@@ -367,12 +367,12 @@
         <w:drawing>
           <wp:inline distT="0" distR="0" distB="0" distL="0">
             <wp:extent cx="5080000" cy="5080000"/>
-            <wp:docPr id="6" name="Drawing 6" descr="C:\Users\Verity-Usuario\eclipse-workspace\AceptaDec5\screenshots\DEC_1254-Captura-click_Boton_Buscar122610.jpg"/>
-            <a:graphic xmlns:a="http://schemas.openxmlformats.org/drawingml/2006/main">
-              <a:graphicData uri="http://schemas.openxmlformats.org/drawingml/2006/picture">
-                <pic:pic xmlns:pic="http://schemas.openxmlformats.org/drawingml/2006/picture">
-                  <pic:nvPicPr>
-                    <pic:cNvPr id="0" name="Picture 6" descr="C:\Users\Verity-Usuario\eclipse-workspace\AceptaDec5\screenshots\DEC_1254-Captura-click_Boton_Buscar122610.jpg"/>
+            <wp:docPr id="6" name="Drawing 6" descr="C:\Users\Verity-Usuario\eclipse-workspace\AceptaDec5\screenshots\DEC_1254-Captura-click_Boton_Buscar185015.jpg"/>
+            <a:graphic xmlns:a="http://schemas.openxmlformats.org/drawingml/2006/main">
+              <a:graphicData uri="http://schemas.openxmlformats.org/drawingml/2006/picture">
+                <pic:pic xmlns:pic="http://schemas.openxmlformats.org/drawingml/2006/picture">
+                  <pic:nvPicPr>
+                    <pic:cNvPr id="0" name="Picture 6" descr="C:\Users\Verity-Usuario\eclipse-workspace\AceptaDec5\screenshots\DEC_1254-Captura-click_Boton_Buscar185015.jpg"/>
                     <pic:cNvPicPr>
                       <a:picLocks noChangeAspect="true"/>
                     </pic:cNvPicPr>
@@ -422,12 +422,12 @@
         <w:drawing>
           <wp:inline distT="0" distR="0" distB="0" distL="0">
             <wp:extent cx="5080000" cy="5080000"/>
-            <wp:docPr id="7" name="Drawing 7" descr="C:\Users\Verity-Usuario\eclipse-workspace\AceptaDec5\screenshots\DEC_1254-Captura-Caso_OK122618.jpg"/>
-            <a:graphic xmlns:a="http://schemas.openxmlformats.org/drawingml/2006/main">
-              <a:graphicData uri="http://schemas.openxmlformats.org/drawingml/2006/picture">
-                <pic:pic xmlns:pic="http://schemas.openxmlformats.org/drawingml/2006/picture">
-                  <pic:nvPicPr>
-                    <pic:cNvPr id="0" name="Picture 7" descr="C:\Users\Verity-Usuario\eclipse-workspace\AceptaDec5\screenshots\DEC_1254-Captura-Caso_OK122618.jpg"/>
+            <wp:docPr id="7" name="Drawing 7" descr="C:\Users\Verity-Usuario\eclipse-workspace\AceptaDec5\screenshots\DEC_1254-Captura-Caso_OK185023.jpg"/>
+            <a:graphic xmlns:a="http://schemas.openxmlformats.org/drawingml/2006/main">
+              <a:graphicData uri="http://schemas.openxmlformats.org/drawingml/2006/picture">
+                <pic:pic xmlns:pic="http://schemas.openxmlformats.org/drawingml/2006/picture">
+                  <pic:nvPicPr>
+                    <pic:cNvPr id="0" name="Picture 7" descr="C:\Users\Verity-Usuario\eclipse-workspace\AceptaDec5\screenshots\DEC_1254-Captura-Caso_OK185023.jpg"/>
                     <pic:cNvPicPr>
                       <a:picLocks noChangeAspect="true"/>
                     </pic:cNvPicPr>

</xml_diff>